<commit_message>
Added System response Descriptions
</commit_message>
<xml_diff>
--- a/DELIVERABLE 1.docx
+++ b/DELIVERABLE 1.docx
@@ -8760,6 +8760,225 @@
     </w:p>
     <w:p>
       <w:pPr>
+        <w:rPr>
+          <w:sz w:val="32"/>
+          <w:szCs w:val="32"/>
+        </w:rPr>
+      </w:pPr>
+      <w:r>
+        <w:rPr>
+          <w:sz w:val="32"/>
+          <w:szCs w:val="32"/>
+        </w:rPr>
+        <w:t>System Feasibility</w:t>
+      </w:r>
+    </w:p>
+    <w:p>
+      <w:pPr>
+        <w:rPr>
+          <w:b/>
+          <w:sz w:val="28"/>
+          <w:szCs w:val="28"/>
+        </w:rPr>
+      </w:pPr>
+      <w:r>
+        <w:rPr>
+          <w:b/>
+          <w:sz w:val="28"/>
+          <w:szCs w:val="28"/>
+        </w:rPr>
+        <w:t>Similar Systems:</w:t>
+      </w:r>
+    </w:p>
+    <w:p>
+      <w:pPr>
+        <w:rPr>
+          <w:b/>
+          <w:sz w:val="22"/>
+          <w:szCs w:val="22"/>
+        </w:rPr>
+      </w:pPr>
+      <w:proofErr w:type="spellStart"/>
+      <w:r>
+        <w:rPr>
+          <w:b/>
+        </w:rPr>
+        <w:t>Extramarks</w:t>
+      </w:r>
+      <w:proofErr w:type="spellEnd"/>
+      <w:r>
+        <w:rPr>
+          <w:b/>
+        </w:rPr>
+        <w:t xml:space="preserve"> SA</w:t>
+      </w:r>
+    </w:p>
+    <w:p>
+      <w:r>
+        <w:t>In this system a learner or school can register to the website. They have three things they focus on learn, practice and test. They use games and thematic pedagogy for junior learners and they hierarchical layered methodology for the senior learners.</w:t>
+      </w:r>
+    </w:p>
+    <w:p>
+      <w:pPr>
+        <w:rPr>
+          <w:b/>
+        </w:rPr>
+      </w:pPr>
+      <w:r>
+        <w:rPr>
+          <w:b/>
+        </w:rPr>
+        <w:t>Vodacom e-school</w:t>
+      </w:r>
+    </w:p>
+    <w:p>
+      <w:r>
+        <w:t>It provides learning everywhere using your smart phone, tablet or desktop computer. It also provides videos for learning. They also give learners tasks to do after the videos and they also evaluate the work the learners do in each subject. You also get rewards for progress.</w:t>
+      </w:r>
+    </w:p>
+    <w:p>
+      <w:pPr>
+        <w:rPr>
+          <w:b/>
+        </w:rPr>
+      </w:pPr>
+      <w:r>
+        <w:rPr>
+          <w:b/>
+        </w:rPr>
+        <w:t>Kip McGrath Benoni</w:t>
+      </w:r>
+    </w:p>
+    <w:p>
+      <w:r>
+        <w:t>They teach kids in grade R to grade 12, they only teach them English and mathematics, but it provides one on one personal time with the tutor or in small groups. It also provides computer-based activities.</w:t>
+      </w:r>
+    </w:p>
+    <w:p/>
+    <w:p>
+      <w:pPr>
+        <w:rPr>
+          <w:sz w:val="24"/>
+          <w:szCs w:val="24"/>
+        </w:rPr>
+      </w:pPr>
+      <w:r>
+        <w:rPr>
+          <w:sz w:val="24"/>
+          <w:szCs w:val="24"/>
+        </w:rPr>
+        <w:t>Similarities:</w:t>
+      </w:r>
+    </w:p>
+    <w:p>
+      <w:pPr>
+        <w:rPr>
+          <w:sz w:val="24"/>
+          <w:szCs w:val="24"/>
+        </w:rPr>
+      </w:pPr>
+      <w:r>
+        <w:rPr>
+          <w:sz w:val="24"/>
+          <w:szCs w:val="24"/>
+        </w:rPr>
+        <w:t>All the users in this system will have to register to the website, but when it comes to the learner, it will depend on the age of the learner. From there on they can just login with their user name and password.</w:t>
+      </w:r>
+    </w:p>
+    <w:p>
+      <w:pPr>
+        <w:rPr>
+          <w:sz w:val="24"/>
+          <w:szCs w:val="24"/>
+        </w:rPr>
+      </w:pPr>
+      <w:r>
+        <w:rPr>
+          <w:sz w:val="24"/>
+          <w:szCs w:val="24"/>
+        </w:rPr>
+        <w:t xml:space="preserve">Tests, exercises and discussions will be conducted in this website also. The learners will get their results after the tests and know also where they went wrong.  For the tests, exercises </w:t>
+      </w:r>
+      <w:r>
+        <w:rPr>
+          <w:sz w:val="24"/>
+          <w:szCs w:val="24"/>
+        </w:rPr>
+        <w:lastRenderedPageBreak/>
+        <w:t>and discussions that a learner does there will be simple awards which encourage a learner to do more.</w:t>
+      </w:r>
+    </w:p>
+    <w:p>
+      <w:pPr>
+        <w:rPr>
+          <w:sz w:val="24"/>
+          <w:szCs w:val="24"/>
+        </w:rPr>
+      </w:pPr>
+      <w:r>
+        <w:rPr>
+          <w:sz w:val="24"/>
+          <w:szCs w:val="24"/>
+        </w:rPr>
+        <w:t>This website also does not contain any ads as it distracts learners in their learning. It easy for anyone to get distracted especially learners and getting back to focus is not easy.</w:t>
+      </w:r>
+    </w:p>
+    <w:p>
+      <w:pPr>
+        <w:rPr>
+          <w:sz w:val="24"/>
+          <w:szCs w:val="24"/>
+        </w:rPr>
+      </w:pPr>
+      <w:r>
+        <w:rPr>
+          <w:sz w:val="24"/>
+          <w:szCs w:val="24"/>
+        </w:rPr>
+        <w:t>Also provide a lot of visual learning especially for the learners who are still in primary school.</w:t>
+      </w:r>
+    </w:p>
+    <w:p>
+      <w:pPr>
+        <w:rPr>
+          <w:sz w:val="24"/>
+          <w:szCs w:val="24"/>
+        </w:rPr>
+      </w:pPr>
+      <w:r>
+        <w:rPr>
+          <w:sz w:val="24"/>
+          <w:szCs w:val="24"/>
+        </w:rPr>
+        <w:t>Provides easy navigation which makes it easy for primary kids to use the system. Educational systems that cater for learners in primary school have easy navigation as a learner can be as young as 7 years old therefore easy navigation is necessary.</w:t>
+      </w:r>
+    </w:p>
+    <w:p>
+      <w:pPr>
+        <w:tabs>
+          <w:tab w:val="left" w:pos="5625"/>
+        </w:tabs>
+        <w:spacing w:after="120" w:line="252" w:lineRule="auto"/>
+        <w:rPr>
+          <w:sz w:val="22"/>
+          <w:szCs w:val="22"/>
+        </w:rPr>
+      </w:pPr>
+    </w:p>
+    <w:p>
+      <w:pPr>
+        <w:tabs>
+          <w:tab w:val="left" w:pos="5625"/>
+        </w:tabs>
+        <w:spacing w:after="120" w:line="252" w:lineRule="auto"/>
+        <w:rPr>
+          <w:sz w:val="22"/>
+          <w:szCs w:val="22"/>
+        </w:rPr>
+      </w:pPr>
+    </w:p>
+    <w:p>
+      <w:pPr>
         <w:tabs>
           <w:tab w:val="left" w:pos="5625"/>
         </w:tabs>
@@ -9397,14 +9616,6 @@
     <w:p>
       <w:pPr>
         <w:rPr>
-          <w:sz w:val="22"/>
-          <w:szCs w:val="22"/>
-        </w:rPr>
-      </w:pPr>
-    </w:p>
-    <w:p>
-      <w:pPr>
-        <w:rPr>
           <w:b/>
           <w:sz w:val="56"/>
           <w:szCs w:val="56"/>
@@ -9455,83 +9666,95 @@
           <w:szCs w:val="56"/>
         </w:rPr>
       </w:pPr>
-      <w:r>
+    </w:p>
+    <w:p>
+      <w:pPr>
         <w:rPr>
           <w:b/>
           <w:sz w:val="56"/>
           <w:szCs w:val="56"/>
         </w:rPr>
-        <w:t>4.</w:t>
-      </w:r>
-      <w:r>
+      </w:pPr>
+    </w:p>
+    <w:p>
+      <w:pPr>
         <w:rPr>
           <w:b/>
           <w:sz w:val="56"/>
           <w:szCs w:val="56"/>
         </w:rPr>
+      </w:pPr>
+    </w:p>
+    <w:p>
+      <w:pPr>
+        <w:rPr>
+          <w:b/>
+          <w:sz w:val="56"/>
+          <w:szCs w:val="56"/>
+        </w:rPr>
+      </w:pPr>
+    </w:p>
+    <w:p>
+      <w:pPr>
+        <w:rPr>
+          <w:b/>
+          <w:sz w:val="56"/>
+          <w:szCs w:val="56"/>
+        </w:rPr>
+      </w:pPr>
+      <w:r>
+        <w:rPr>
+          <w:b/>
+          <w:sz w:val="56"/>
+          <w:szCs w:val="56"/>
+        </w:rPr>
+        <w:lastRenderedPageBreak/>
+        <w:t>4.</w:t>
+      </w:r>
+      <w:r>
+        <w:rPr>
+          <w:b/>
+          <w:sz w:val="56"/>
+          <w:szCs w:val="56"/>
+        </w:rPr>
         <w:t>IDENTIFICATION OF USE CASE &amp; USE CASE DIAGRAMS</w:t>
       </w:r>
     </w:p>
     <w:p>
       <w:pPr>
+        <w:rPr>
+          <w:b/>
+          <w:sz w:val="56"/>
+          <w:szCs w:val="56"/>
+        </w:rPr>
+      </w:pPr>
+      <w:r>
         <w:rPr>
           <w:sz w:val="32"/>
           <w:szCs w:val="32"/>
         </w:rPr>
-      </w:pPr>
-    </w:p>
-    <w:p>
-      <w:pPr>
+        <w:t>4.1</w:t>
+      </w:r>
+      <w:r>
         <w:rPr>
           <w:sz w:val="32"/>
           <w:szCs w:val="32"/>
         </w:rPr>
-      </w:pPr>
-    </w:p>
-    <w:p>
-      <w:pPr>
+        <w:t>.</w:t>
+      </w:r>
+      <w:r>
         <w:rPr>
           <w:sz w:val="32"/>
           <w:szCs w:val="32"/>
         </w:rPr>
-      </w:pPr>
-      <w:r>
-        <w:rPr>
-          <w:sz w:val="32"/>
-          <w:szCs w:val="32"/>
-        </w:rPr>
-        <w:t>4.1</w:t>
-      </w:r>
-      <w:r>
-        <w:rPr>
-          <w:sz w:val="32"/>
-          <w:szCs w:val="32"/>
-        </w:rPr>
-        <w:t>.</w:t>
-      </w:r>
-      <w:r>
-        <w:rPr>
-          <w:sz w:val="32"/>
-          <w:szCs w:val="32"/>
-        </w:rPr>
-        <w:t xml:space="preserve"> Class Management Subsystem.</w:t>
-      </w:r>
-    </w:p>
-    <w:p>
-      <w:pPr>
-        <w:jc w:val="center"/>
-        <w:rPr>
-          <w:sz w:val="22"/>
-          <w:szCs w:val="22"/>
-        </w:rPr>
-      </w:pPr>
+        <w:t xml:space="preserve"> Class Management Subsystem</w:t>
+      </w:r>
       <w:r>
         <w:rPr>
           <w:noProof/>
           <w:sz w:val="22"/>
           <w:szCs w:val="22"/>
         </w:rPr>
-        <w:lastRenderedPageBreak/>
         <w:drawing>
           <wp:inline distT="0" distB="0" distL="0" distR="0">
             <wp:extent cx="5731510" cy="5229860"/>
@@ -9626,26 +9849,41 @@
           <w:szCs w:val="32"/>
         </w:rPr>
       </w:pPr>
-      <w:r>
+    </w:p>
+    <w:p>
+      <w:pPr>
         <w:rPr>
           <w:sz w:val="32"/>
           <w:szCs w:val="32"/>
         </w:rPr>
-        <w:t>4</w:t>
-      </w:r>
+      </w:pPr>
       <w:r>
         <w:rPr>
           <w:sz w:val="32"/>
           <w:szCs w:val="32"/>
         </w:rPr>
-        <w:t>.</w:t>
+        <w:t>4</w:t>
       </w:r>
       <w:r>
         <w:rPr>
           <w:sz w:val="32"/>
           <w:szCs w:val="32"/>
         </w:rPr>
-        <w:t>2 Communication Subsystem</w:t>
+        <w:t>.</w:t>
+      </w:r>
+      <w:r>
+        <w:rPr>
+          <w:sz w:val="32"/>
+          <w:szCs w:val="32"/>
+        </w:rPr>
+        <w:t>2 Comm</w:t>
+      </w:r>
+      <w:r>
+        <w:rPr>
+          <w:sz w:val="32"/>
+          <w:szCs w:val="32"/>
+        </w:rPr>
+        <w:t>unication Subsystem</w:t>
       </w:r>
     </w:p>
     <w:p>
@@ -9662,7 +9900,6 @@
           <w:sz w:val="22"/>
           <w:szCs w:val="22"/>
         </w:rPr>
-        <w:lastRenderedPageBreak/>
         <w:drawing>
           <wp:inline distT="0" distB="0" distL="0" distR="0">
             <wp:extent cx="5858313" cy="6600825"/>
@@ -9752,6 +9989,7 @@
           <w:sz w:val="32"/>
           <w:szCs w:val="32"/>
         </w:rPr>
+        <w:lastRenderedPageBreak/>
         <w:t>4</w:t>
       </w:r>
       <w:r>
@@ -9783,7 +10021,6 @@
           <w:sz w:val="22"/>
           <w:szCs w:val="22"/>
         </w:rPr>
-        <w:lastRenderedPageBreak/>
         <w:drawing>
           <wp:inline distT="0" distB="0" distL="0" distR="0">
             <wp:extent cx="6202045" cy="7514918"/>
@@ -9997,7 +10234,6 @@
           <w:sz w:val="32"/>
           <w:szCs w:val="32"/>
         </w:rPr>
-        <w:lastRenderedPageBreak/>
         <w:t>4</w:t>
       </w:r>
       <w:r>
@@ -10136,7 +10372,6 @@
           <w:sz w:val="32"/>
           <w:szCs w:val="32"/>
         </w:rPr>
-        <w:lastRenderedPageBreak/>
         <w:t>4</w:t>
       </w:r>
       <w:r>
@@ -10293,7 +10528,6 @@
           <w:sz w:val="32"/>
           <w:szCs w:val="32"/>
         </w:rPr>
-        <w:lastRenderedPageBreak/>
         <w:t>4</w:t>
       </w:r>
       <w:r>
@@ -10569,7 +10803,6 @@
           <w:sz w:val="32"/>
           <w:szCs w:val="32"/>
         </w:rPr>
-        <w:lastRenderedPageBreak/>
         <w:t>4</w:t>
       </w:r>
       <w:r>
@@ -10692,7 +10925,6 @@
           <w:sz w:val="32"/>
           <w:szCs w:val="32"/>
         </w:rPr>
-        <w:lastRenderedPageBreak/>
         <w:t>4</w:t>
       </w:r>
       <w:r>
@@ -10830,6 +11062,7 @@
           <w:sz w:val="22"/>
           <w:szCs w:val="22"/>
         </w:rPr>
+        <w:lastRenderedPageBreak/>
         <w:t>5.1.1 Class Management Subsystem.</w:t>
       </w:r>
     </w:p>
@@ -10845,7 +11078,6 @@
           <w:sz w:val="22"/>
           <w:szCs w:val="22"/>
         </w:rPr>
-        <w:lastRenderedPageBreak/>
         <w:t>Use Case: Mark Attendance</w:t>
       </w:r>
     </w:p>
@@ -11143,7 +11375,14 @@
           <w:sz w:val="22"/>
           <w:szCs w:val="22"/>
         </w:rPr>
-        <w:t>Teacher select option to work with.</w:t>
+        <w:t>System display options for teacher to select</w:t>
+      </w:r>
+      <w:r>
+        <w:rPr>
+          <w:sz w:val="22"/>
+          <w:szCs w:val="22"/>
+        </w:rPr>
+        <w:t>.</w:t>
       </w:r>
     </w:p>
     <w:p>
@@ -11163,7 +11402,7 @@
           <w:sz w:val="22"/>
           <w:szCs w:val="22"/>
         </w:rPr>
-        <w:t>Teacher make modification to the selected option.</w:t>
+        <w:t>Teacher select option to work with.</w:t>
       </w:r>
     </w:p>
     <w:p>
@@ -11183,7 +11422,67 @@
           <w:sz w:val="22"/>
           <w:szCs w:val="22"/>
         </w:rPr>
+        <w:t>Teacher make modification to the selected option.</w:t>
+      </w:r>
+    </w:p>
+    <w:p>
+      <w:pPr>
+        <w:pStyle w:val="ListParagraph"/>
+        <w:numPr>
+          <w:ilvl w:val="0"/>
+          <w:numId w:val="11"/>
+        </w:numPr>
+        <w:rPr>
+          <w:sz w:val="22"/>
+          <w:szCs w:val="22"/>
+        </w:rPr>
+      </w:pPr>
+      <w:r>
+        <w:rPr>
+          <w:sz w:val="22"/>
+          <w:szCs w:val="22"/>
+        </w:rPr>
+        <w:t>System verifies the change.</w:t>
+      </w:r>
+    </w:p>
+    <w:p>
+      <w:pPr>
+        <w:pStyle w:val="ListParagraph"/>
+        <w:numPr>
+          <w:ilvl w:val="0"/>
+          <w:numId w:val="11"/>
+        </w:numPr>
+        <w:rPr>
+          <w:sz w:val="22"/>
+          <w:szCs w:val="22"/>
+        </w:rPr>
+      </w:pPr>
+      <w:r>
+        <w:rPr>
+          <w:sz w:val="22"/>
+          <w:szCs w:val="22"/>
+        </w:rPr>
         <w:t>Teacher saves the changes in database.</w:t>
+      </w:r>
+    </w:p>
+    <w:p>
+      <w:pPr>
+        <w:pStyle w:val="ListParagraph"/>
+        <w:numPr>
+          <w:ilvl w:val="0"/>
+          <w:numId w:val="11"/>
+        </w:numPr>
+        <w:rPr>
+          <w:sz w:val="22"/>
+          <w:szCs w:val="22"/>
+        </w:rPr>
+      </w:pPr>
+      <w:r>
+        <w:rPr>
+          <w:sz w:val="22"/>
+          <w:szCs w:val="22"/>
+        </w:rPr>
+        <w:t>System logs and saves the change.</w:t>
       </w:r>
     </w:p>
     <w:p>
@@ -11245,7 +11544,7 @@
           <w:sz w:val="22"/>
           <w:szCs w:val="22"/>
         </w:rPr>
-        <w:t>Teacher selects the teachers option.</w:t>
+        <w:t>System displays options for teachers to work with.</w:t>
       </w:r>
     </w:p>
     <w:p>
@@ -11265,22 +11564,7 @@
           <w:sz w:val="22"/>
           <w:szCs w:val="22"/>
         </w:rPr>
-        <w:t>System loads the list of teachers teaching same subject and their progress.</w:t>
-      </w:r>
-    </w:p>
-    <w:p>
-      <w:pPr>
-        <w:rPr>
-          <w:sz w:val="22"/>
-          <w:szCs w:val="22"/>
-        </w:rPr>
-      </w:pPr>
-      <w:r>
-        <w:rPr>
-          <w:sz w:val="22"/>
-          <w:szCs w:val="22"/>
-        </w:rPr>
-        <w:t>Use Case: Create Class</w:t>
+        <w:t>Teacher selects the teachers option.</w:t>
       </w:r>
     </w:p>
     <w:p>
@@ -11288,7 +11572,7 @@
         <w:pStyle w:val="ListParagraph"/>
         <w:numPr>
           <w:ilvl w:val="0"/>
-          <w:numId w:val="13"/>
+          <w:numId w:val="12"/>
         </w:numPr>
         <w:rPr>
           <w:sz w:val="22"/>
@@ -11300,62 +11584,29 @@
           <w:sz w:val="22"/>
           <w:szCs w:val="22"/>
         </w:rPr>
-        <w:t>Teacher goes to create class page.</w:t>
-      </w:r>
-    </w:p>
-    <w:p>
-      <w:pPr>
-        <w:pStyle w:val="ListParagraph"/>
-        <w:numPr>
-          <w:ilvl w:val="0"/>
-          <w:numId w:val="13"/>
-        </w:numPr>
-        <w:rPr>
-          <w:sz w:val="22"/>
-          <w:szCs w:val="22"/>
-        </w:rPr>
-      </w:pPr>
-      <w:r>
-        <w:rPr>
-          <w:sz w:val="22"/>
-          <w:szCs w:val="22"/>
-        </w:rPr>
-        <w:t>System display a form to fill in class information.</w:t>
-      </w:r>
-    </w:p>
-    <w:p>
-      <w:pPr>
-        <w:pStyle w:val="ListParagraph"/>
-        <w:numPr>
-          <w:ilvl w:val="0"/>
-          <w:numId w:val="13"/>
-        </w:numPr>
-        <w:rPr>
-          <w:sz w:val="22"/>
-          <w:szCs w:val="22"/>
-        </w:rPr>
-      </w:pPr>
-      <w:r>
-        <w:rPr>
-          <w:sz w:val="22"/>
-          <w:szCs w:val="22"/>
-        </w:rPr>
-        <w:t>Teacher fills in class information.</w:t>
-      </w:r>
-    </w:p>
-    <w:p>
-      <w:pPr>
-        <w:rPr>
-          <w:sz w:val="22"/>
-          <w:szCs w:val="22"/>
-        </w:rPr>
-      </w:pPr>
-      <w:r>
-        <w:rPr>
-          <w:sz w:val="22"/>
-          <w:szCs w:val="22"/>
-        </w:rPr>
-        <w:t>Use Case: Add Learners to Class.</w:t>
+        <w:t>System loads the list of teachers teaching same subject and their progress.</w:t>
+      </w:r>
+    </w:p>
+    <w:p>
+      <w:pPr>
+        <w:rPr>
+          <w:sz w:val="22"/>
+          <w:szCs w:val="22"/>
+        </w:rPr>
+      </w:pPr>
+      <w:r>
+        <w:rPr>
+          <w:sz w:val="22"/>
+          <w:szCs w:val="22"/>
+        </w:rPr>
+        <w:t>Use Case: Add Learner</w:t>
+      </w:r>
+      <w:r>
+        <w:rPr>
+          <w:sz w:val="22"/>
+          <w:szCs w:val="22"/>
+        </w:rPr>
+        <w:t xml:space="preserve"> to Class.</w:t>
       </w:r>
     </w:p>
     <w:p>
@@ -11397,6 +11648,8 @@
         </w:rPr>
         <w:t>Teacher goes to add learners option.</w:t>
       </w:r>
+      <w:bookmarkStart w:id="0" w:name="_GoBack"/>
+      <w:bookmarkEnd w:id="0"/>
     </w:p>
     <w:p>
       <w:pPr>
@@ -11457,8 +11710,6 @@
         </w:rPr>
         <w:t>Teachers saves added learners to class.</w:t>
       </w:r>
-      <w:bookmarkStart w:id="0" w:name="_GoBack"/>
-      <w:bookmarkEnd w:id="0"/>
     </w:p>
     <w:p>
       <w:pPr>
@@ -14470,7 +14721,7 @@
                               <w:noProof/>
                               <w:color w:val="FFFFFF" w:themeColor="background1"/>
                             </w:rPr>
-                            <w:t>26</w:t>
+                            <w:t>18</w:t>
                           </w:r>
                           <w:r>
                             <w:rPr>
@@ -14524,7 +14775,7 @@
                         <w:noProof/>
                         <w:color w:val="FFFFFF" w:themeColor="background1"/>
                       </w:rPr>
-                      <w:t>26</w:t>
+                      <w:t>18</w:t>
                     </w:r>
                     <w:r>
                       <w:rPr>
@@ -17147,7 +17398,7 @@
       <w:lvlText w:val="%1.%2"/>
       <w:lvlJc w:val="left"/>
       <w:pPr>
-        <w:ind w:left="1125" w:hanging="720"/>
+        <w:ind w:left="720" w:hanging="720"/>
       </w:pPr>
       <w:rPr>
         <w:rFonts w:hint="default"/>

</xml_diff>

<commit_message>
Added Citations To The Prome Statement And Revised The Operational Study, Please Review And Make Comments On The Whole Document
</commit_message>
<xml_diff>
--- a/DELIVERABLE 1.docx
+++ b/DELIVERABLE 1.docx
@@ -2042,7 +2042,69 @@
           <w:sz w:val="24"/>
           <w:szCs w:val="24"/>
         </w:rPr>
-        <w:t>The education system is failing tremendously when it comes to teaching and training individuals who can be fully equipped after matric. The approaches that have been used so far have demanded lot of investment with little impact, while learners may pass and excel, the standard has deteriorated each year</w:t>
+        <w:t xml:space="preserve">The education system is failing tremendously when it comes to teaching and training individuals who can be fully equipped after matric. </w:t>
+      </w:r>
+      <w:r>
+        <w:rPr>
+          <w:sz w:val="24"/>
+          <w:szCs w:val="24"/>
+        </w:rPr>
+        <w:t xml:space="preserve">According to the News24 article published on </w:t>
+      </w:r>
+      <w:r>
+        <w:rPr>
+          <w:rFonts w:ascii="Arial" w:hAnsi="Arial" w:cs="Arial"/>
+          <w:color w:val="74727D"/>
+        </w:rPr>
+        <w:t>2017-01-06 16:30 (</w:t>
+      </w:r>
+      <w:hyperlink r:id="rId9" w:history="1">
+        <w:r>
+          <w:rPr>
+            <w:rStyle w:val="Hyperlink"/>
+            <w:rFonts w:ascii="Arial" w:hAnsi="Arial" w:cs="Arial"/>
+          </w:rPr>
+          <w:t>https://www.news24.com/SouthAfrica/News/sa-education-system-one-of-the-worst-in-the-world-the-economist-20170106</w:t>
+        </w:r>
+      </w:hyperlink>
+      <w:r>
+        <w:rPr>
+          <w:rFonts w:ascii="Arial" w:hAnsi="Arial" w:cs="Arial"/>
+          <w:color w:val="74727D"/>
+        </w:rPr>
+        <w:t>)</w:t>
+      </w:r>
+      <w:r>
+        <w:rPr>
+          <w:rFonts w:ascii="Arial" w:hAnsi="Arial" w:cs="Arial"/>
+        </w:rPr>
+        <w:t xml:space="preserve">, </w:t>
+      </w:r>
+      <w:r>
+        <w:rPr>
+          <w:rFonts w:ascii="Arial" w:hAnsi="Arial" w:cs="Arial"/>
+        </w:rPr>
+        <w:t>South Africa ranked 75</w:t>
+      </w:r>
+      <w:r>
+        <w:rPr>
+          <w:rFonts w:ascii="Arial" w:hAnsi="Arial" w:cs="Arial"/>
+          <w:vertAlign w:val="superscript"/>
+        </w:rPr>
+        <w:t>th</w:t>
+      </w:r>
+      <w:r>
+        <w:rPr>
+          <w:rFonts w:ascii="Arial" w:hAnsi="Arial" w:cs="Arial"/>
+        </w:rPr>
+        <w:t xml:space="preserve"> out of 76. The article further states that 27% of South African learners who have attended school for the past 6 years could not read or write. In the field of mathematics, we are rated as one of the poorest in the world. </w:t>
+      </w:r>
+      <w:r>
+        <w:rPr>
+          <w:sz w:val="24"/>
+          <w:szCs w:val="24"/>
+        </w:rPr>
+        <w:t>The approaches that have been used so far have demanded lot of investment with little impact, while learners may pass and excel, the standard has deteriorated each year</w:t>
       </w:r>
       <w:r>
         <w:rPr>
@@ -2092,22 +2154,57 @@
           <w:sz w:val="24"/>
           <w:szCs w:val="24"/>
         </w:rPr>
-        <w:t xml:space="preserve">For many, knowledge and intelligence has been a strong pillar of any empire’s success. Education has been used to administer a moral code for the youth. There is a direct proportion in education and employment in any country and one greatest example is China. Any country with high illiteracy level is unlikely to attract investors. Africa is behind in education and it has prevented us from founding many things on our own. Even with minerals we own at our shores, we still do not have the necessary skill to make them a final product. Having learnt earlier than us, the westerners have capitalized on that opportunity to use what they know to enrich their countries. </w:t>
-      </w:r>
-    </w:p>
-    <w:p>
-      <w:pPr>
+        <w:t xml:space="preserve">For many, knowledge and intelligence has been a strong pillar of any empire’s success. Education has been used to administer a moral code for the youth. There is a direct proportion in education and employment in any country and one greatest example is China. Any country with high illiteracy level is unlikely to attract investors. Africa is behind in education and it has prevented us from founding many things on our own. Even with </w:t>
+      </w:r>
+      <w:r>
         <w:rPr>
           <w:sz w:val="24"/>
           <w:szCs w:val="24"/>
         </w:rPr>
-      </w:pPr>
+        <w:lastRenderedPageBreak/>
+        <w:t>minerals we own at our shores, we still do not have the necessary skill to make them a final product. Having learnt earlier than us, the westerners have capitalized on that opportunity to use what they know to enrich their countries</w:t>
+      </w:r>
       <w:r>
         <w:rPr>
           <w:sz w:val="24"/>
           <w:szCs w:val="24"/>
         </w:rPr>
-        <w:lastRenderedPageBreak/>
+        <w:t xml:space="preserve"> (</w:t>
+      </w:r>
+      <w:r>
+        <w:rPr>
+          <w:sz w:val="24"/>
+          <w:szCs w:val="24"/>
+        </w:rPr>
+        <w:t>Bulhan 240</w:t>
+      </w:r>
+      <w:r>
+        <w:rPr>
+          <w:sz w:val="24"/>
+          <w:szCs w:val="24"/>
+        </w:rPr>
+        <w:t>)</w:t>
+      </w:r>
+      <w:r>
+        <w:rPr>
+          <w:sz w:val="24"/>
+          <w:szCs w:val="24"/>
+        </w:rPr>
+        <w:t xml:space="preserve">. </w:t>
+      </w:r>
+    </w:p>
+    <w:p>
+      <w:pPr>
+        <w:rPr>
+          <w:sz w:val="24"/>
+          <w:szCs w:val="24"/>
+        </w:rPr>
+      </w:pPr>
+      <w:r>
+        <w:rPr>
+          <w:sz w:val="24"/>
+          <w:szCs w:val="24"/>
+        </w:rPr>
         <w:t xml:space="preserve">However, back in the day, most Africans did not have a choice on education and in some other parts, it is still like that. With the modern-day technology, researches have advanced so fast and the way they are conducted have changed vastly. For a business to make it, a broad expertise on the field is required, and one must stand out to even just get a job. Every industry that is currently active requires some form of education to run smoothly. </w:t>
       </w:r>
       <w:r>
@@ -2202,12 +2299,22 @@
           <w:szCs w:val="24"/>
         </w:rPr>
       </w:pPr>
+      <w:hyperlink r:id="rId10" w:history="1">
+        <w:r>
+          <w:rPr>
+            <w:rStyle w:val="Hyperlink"/>
+            <w:sz w:val="24"/>
+            <w:szCs w:val="24"/>
+          </w:rPr>
+          <w:t>Extramarks.co.za</w:t>
+        </w:r>
+      </w:hyperlink>
       <w:r>
         <w:rPr>
           <w:sz w:val="24"/>
           <w:szCs w:val="24"/>
         </w:rPr>
-        <w:t xml:space="preserve">Extramarks.co.za is a </w:t>
+        <w:t xml:space="preserve"> is a </w:t>
       </w:r>
       <w:r>
         <w:rPr>
@@ -2258,12 +2365,22 @@
           <w:szCs w:val="24"/>
         </w:rPr>
       </w:pPr>
+      <w:hyperlink r:id="rId11" w:history="1">
+        <w:r>
+          <w:rPr>
+            <w:rStyle w:val="Hyperlink"/>
+            <w:sz w:val="24"/>
+            <w:szCs w:val="24"/>
+          </w:rPr>
+          <w:t>Mytopdog.co.za</w:t>
+        </w:r>
+      </w:hyperlink>
       <w:r>
         <w:rPr>
           <w:sz w:val="24"/>
           <w:szCs w:val="24"/>
         </w:rPr>
-        <w:t xml:space="preserve">Mytopdog.co.za is a more powered version that is part of the Vodacom e-school initiative. The system is user friendly and details everything very easy. It is also a </w:t>
+        <w:t xml:space="preserve"> is a more powered version that is part of the Vodacom e-school initiative. The system is user friendly and details everything very easy. It is also a </w:t>
       </w:r>
       <w:r>
         <w:rPr>
@@ -2318,6 +2435,7 @@
           <w:sz w:val="32"/>
           <w:szCs w:val="32"/>
         </w:rPr>
+        <w:lastRenderedPageBreak/>
         <w:t>Lynda.com</w:t>
       </w:r>
     </w:p>
@@ -2333,8 +2451,24 @@
           <w:sz w:val="24"/>
           <w:szCs w:val="24"/>
         </w:rPr>
-        <w:lastRenderedPageBreak/>
-        <w:t>One of the high rated systems in use to date is Lynda.com. The system covers hundreds of courses and contains quality premium tutorials. Instead of paying for that subject, Lynda.com accepts payment for a specific tutorial video, however, users do have an option to pay for the whole course content. The system however only covers the tertiary level content.</w:t>
+        <w:t xml:space="preserve">One of the high rated systems in use to date is </w:t>
+      </w:r>
+      <w:hyperlink r:id="rId12" w:history="1">
+        <w:r>
+          <w:rPr>
+            <w:rStyle w:val="Hyperlink"/>
+            <w:sz w:val="24"/>
+            <w:szCs w:val="24"/>
+          </w:rPr>
+          <w:t>Lynda.com</w:t>
+        </w:r>
+      </w:hyperlink>
+      <w:r>
+        <w:rPr>
+          <w:sz w:val="24"/>
+          <w:szCs w:val="24"/>
+        </w:rPr>
+        <w:t>. The system covers hundreds of courses and contains quality premium tutorials. Instead of paying for that subject, Lynda.com accepts payment for a specific tutorial video, however, users do have an option to pay for the whole course content. The system however only covers the tertiary level content.</w:t>
       </w:r>
       <w:r>
         <w:rPr>
@@ -2376,7 +2510,24 @@
           <w:sz w:val="24"/>
           <w:szCs w:val="24"/>
         </w:rPr>
-        <w:t>One of the most successful online education system of all time, Coursera is user friendly, intuitive and very beneficial to any user. The system connects to online courses from many global universities, at its foundation, it was a free system, however, to encourage users to finish their registered courses, it became a premium system. The system allows users to register to any online course of choice, no prior qualification is required. Upon completion, user gets a verified and most cases accredited certificate of completion. The system however is also for tertiary level only.</w:t>
+        <w:t xml:space="preserve">One of the most successful online education system of all time, </w:t>
+      </w:r>
+      <w:hyperlink r:id="rId13" w:history="1">
+        <w:r>
+          <w:rPr>
+            <w:rStyle w:val="Hyperlink"/>
+            <w:sz w:val="24"/>
+            <w:szCs w:val="24"/>
+          </w:rPr>
+          <w:t>Coursera</w:t>
+        </w:r>
+      </w:hyperlink>
+      <w:r>
+        <w:rPr>
+          <w:sz w:val="24"/>
+          <w:szCs w:val="24"/>
+        </w:rPr>
+        <w:t xml:space="preserve"> is user friendly, intuitive and very beneficial to any user. The system connects to online courses from many global universities, at its foundation, it was a free system, however, to encourage users to finish their registered courses, it became a premium system. The system allows users to register to any online course of choice, no prior qualification is required. Upon completion, user gets a verified and most cases accredited certificate of completion. The system however is also for tertiary level only.</w:t>
       </w:r>
     </w:p>
     <w:p>
@@ -2424,7 +2575,8 @@
     <w:p>
       <w:pPr>
         <w:pStyle w:val="ListParagraph"/>
-        <w:ind w:left="1125"/>
+        <w:ind w:left="0"/>
+        <w:jc w:val="both"/>
         <w:rPr>
           <w:sz w:val="22"/>
           <w:szCs w:val="22"/>
@@ -2451,21 +2603,30 @@
         </w:rPr>
         <w:t xml:space="preserve"> insight on what the real problem is.</w:t>
       </w:r>
-    </w:p>
-    <w:p>
-      <w:pPr>
-        <w:pStyle w:val="ListParagraph"/>
-        <w:ind w:left="1125"/>
-        <w:rPr>
-          <w:sz w:val="22"/>
-          <w:szCs w:val="22"/>
-        </w:rPr>
-      </w:pPr>
-    </w:p>
-    <w:p>
-      <w:pPr>
-        <w:pStyle w:val="ListParagraph"/>
-        <w:ind w:left="1125"/>
+      <w:r>
+        <w:rPr>
+          <w:sz w:val="22"/>
+          <w:szCs w:val="22"/>
+        </w:rPr>
+        <w:t xml:space="preserve"> One approach we used for our survey was visiting different school from four completely different locations. This ensured that we do not only survey one pool but do so in different pools to validate the trends and patterns in our results. It is more likely that learners from the same area and school have similar problems, however, it is unlikely for learners from different schools and area to have the same problem.</w:t>
+      </w:r>
+    </w:p>
+    <w:p>
+      <w:pPr>
+        <w:pStyle w:val="ListParagraph"/>
+        <w:ind w:left="0"/>
+        <w:jc w:val="both"/>
+        <w:rPr>
+          <w:sz w:val="22"/>
+          <w:szCs w:val="22"/>
+        </w:rPr>
+      </w:pPr>
+    </w:p>
+    <w:p>
+      <w:pPr>
+        <w:pStyle w:val="ListParagraph"/>
+        <w:ind w:left="0"/>
+        <w:jc w:val="both"/>
         <w:rPr>
           <w:sz w:val="22"/>
           <w:szCs w:val="22"/>
@@ -2506,6 +2667,7 @@
           <w:sz w:val="44"/>
           <w:szCs w:val="44"/>
         </w:rPr>
+        <w:lastRenderedPageBreak/>
         <w:t>Interview / Survey Structure</w:t>
       </w:r>
     </w:p>
@@ -2539,7 +2701,6 @@
           <w:sz w:val="24"/>
           <w:szCs w:val="24"/>
         </w:rPr>
-        <w:lastRenderedPageBreak/>
         <w:t xml:space="preserve">Learner </w:t>
       </w:r>
       <w:r>
@@ -5386,6 +5547,7 @@
                 <w:sz w:val="24"/>
                 <w:szCs w:val="24"/>
               </w:rPr>
+              <w:lastRenderedPageBreak/>
               <w:t>27</w:t>
             </w:r>
           </w:p>
@@ -7260,7 +7422,6 @@
           <w:sz w:val="24"/>
           <w:szCs w:val="24"/>
         </w:rPr>
-        <w:lastRenderedPageBreak/>
         <w:t>Do you think a child in grade R can benefit from using and App in a phone for learning?</w:t>
       </w:r>
     </w:p>
@@ -7816,6 +7977,7 @@
         <w:rPr>
           <w:b/>
         </w:rPr>
+        <w:lastRenderedPageBreak/>
         <w:t>Enable the student to write a test.</w:t>
       </w:r>
     </w:p>
@@ -7970,7 +8132,6 @@
         <w:rPr>
           <w:b/>
         </w:rPr>
-        <w:lastRenderedPageBreak/>
         <w:t>Learners can ask question at any time to their teachers.</w:t>
       </w:r>
     </w:p>
@@ -8612,6 +8773,7 @@
           <w:sz w:val="22"/>
           <w:szCs w:val="22"/>
         </w:rPr>
+        <w:lastRenderedPageBreak/>
         <w:t>Technical support</w:t>
       </w:r>
     </w:p>
@@ -8641,15 +8803,7 @@
           <w:sz w:val="22"/>
           <w:szCs w:val="22"/>
         </w:rPr>
-        <w:t xml:space="preserve">the student using a web application that will </w:t>
-      </w:r>
-      <w:r>
-        <w:rPr>
-          <w:sz w:val="22"/>
-          <w:szCs w:val="22"/>
-        </w:rPr>
-        <w:lastRenderedPageBreak/>
-        <w:t xml:space="preserve">be created with an integrated development environment called visual studio 2017.the IDE was created by Microsoft we chose this IDE because it has disposable resource such as entity </w:t>
+        <w:t xml:space="preserve">the student using a web application that will be created with an integrated development environment called visual studio 2017.the IDE was created by Microsoft we chose this IDE because it has disposable resource such as entity </w:t>
       </w:r>
       <w:r>
         <w:rPr>
@@ -8798,19 +8952,11 @@
           <w:szCs w:val="22"/>
         </w:rPr>
       </w:pPr>
-      <w:proofErr w:type="spellStart"/>
       <w:r>
         <w:rPr>
           <w:b/>
         </w:rPr>
-        <w:t>Extramarks</w:t>
-      </w:r>
-      <w:proofErr w:type="spellEnd"/>
-      <w:r>
-        <w:rPr>
-          <w:b/>
-        </w:rPr>
-        <w:t xml:space="preserve"> SA</w:t>
+        <w:t>Extramarks SA</w:t>
       </w:r>
     </w:p>
     <w:p>
@@ -8882,6 +9028,7 @@
           <w:sz w:val="24"/>
           <w:szCs w:val="24"/>
         </w:rPr>
+        <w:lastRenderedPageBreak/>
         <w:t>All the users in this system will have to register to the website, but when it comes to the learner, it will depend on the age of the learner. From there on they can just login with their user name and password.</w:t>
       </w:r>
     </w:p>
@@ -8897,15 +9044,7 @@
           <w:sz w:val="24"/>
           <w:szCs w:val="24"/>
         </w:rPr>
-        <w:t xml:space="preserve">Tests, exercises and discussions will be conducted in this website also. The learners will get their results after the tests and know also where they went wrong.  For the tests, exercises </w:t>
-      </w:r>
-      <w:r>
-        <w:rPr>
-          <w:sz w:val="24"/>
-          <w:szCs w:val="24"/>
-        </w:rPr>
-        <w:lastRenderedPageBreak/>
-        <w:t>and discussions that a learner does there will be simple awards which encourage a learner to do more.</w:t>
+        <w:t>Tests, exercises and discussions will be conducted in this website also. The learners will get their results after the tests and know also where they went wrong.  For the tests, exercises and discussions that a learner does there will be simple awards which encourage a learner to do more.</w:t>
       </w:r>
     </w:p>
     <w:p>
@@ -9064,37 +9203,44 @@
           <w:sz w:val="24"/>
           <w:szCs w:val="24"/>
         </w:rPr>
-        <w:t xml:space="preserve"> Extra costs arise as the system is being developed, these costs may be the cost of the logo design for the system and the group. Other costs that may be incurred include the cost of transportation in the process of finding personal feedback from sponsors and end users.</w:t>
-      </w:r>
-    </w:p>
-    <w:p>
-      <w:pPr>
+        <w:t xml:space="preserve"> Extra costs arise as the system is being developed, these costs may be the cost of the logo design for the </w:t>
+      </w:r>
+      <w:r>
         <w:rPr>
           <w:sz w:val="24"/>
           <w:szCs w:val="24"/>
         </w:rPr>
-      </w:pPr>
-      <w:r>
+        <w:lastRenderedPageBreak/>
+        <w:t>system and the group. Other costs that may be incurred include the cost of transportation in the process of finding personal feedback from sponsors and end users.</w:t>
+      </w:r>
+    </w:p>
+    <w:p>
+      <w:pPr>
         <w:rPr>
           <w:sz w:val="24"/>
           <w:szCs w:val="24"/>
         </w:rPr>
-        <w:t>The system is likely to generate a revenue, that is because it gives value to the student. The industry has similar systems but none of which teach Grade R to Grade 12 learners in one compact system.</w:t>
-      </w:r>
-    </w:p>
-    <w:p>
-      <w:pPr>
+      </w:pPr>
+      <w:r>
         <w:rPr>
           <w:sz w:val="24"/>
           <w:szCs w:val="24"/>
         </w:rPr>
-      </w:pPr>
-      <w:r>
+        <w:t>The system is likely to generate a revenue, that is because it gives value to the student. The industry has similar systems but none of which teach Grade R to Grade 12 learners in one compact system.</w:t>
+      </w:r>
+    </w:p>
+    <w:p>
+      <w:pPr>
         <w:rPr>
           <w:sz w:val="24"/>
           <w:szCs w:val="24"/>
         </w:rPr>
-        <w:lastRenderedPageBreak/>
+      </w:pPr>
+      <w:r>
+        <w:rPr>
+          <w:sz w:val="24"/>
+          <w:szCs w:val="24"/>
+        </w:rPr>
         <w:t xml:space="preserve"> </w:t>
       </w:r>
     </w:p>
@@ -9152,16 +9298,8 @@
           <w:numId w:val="40"/>
         </w:numPr>
         <w:spacing w:before="40" w:line="259" w:lineRule="auto"/>
-        <w:rPr>
-          <w:sz w:val="28"/>
-          <w:szCs w:val="28"/>
-        </w:rPr>
-      </w:pPr>
-      <w:r>
-        <w:rPr>
-          <w:sz w:val="28"/>
-          <w:szCs w:val="28"/>
-        </w:rPr>
+      </w:pPr>
+      <w:r>
         <w:t>Tangible Benefits</w:t>
       </w:r>
     </w:p>
@@ -9199,16 +9337,8 @@
           <w:numId w:val="40"/>
         </w:numPr>
         <w:spacing w:before="40" w:line="259" w:lineRule="auto"/>
-        <w:rPr>
-          <w:sz w:val="28"/>
-          <w:szCs w:val="28"/>
-        </w:rPr>
-      </w:pPr>
-      <w:r>
-        <w:rPr>
-          <w:sz w:val="28"/>
-          <w:szCs w:val="28"/>
-        </w:rPr>
+      </w:pPr>
+      <w:r>
         <w:t>Intangible Benefits</w:t>
       </w:r>
     </w:p>
@@ -9225,14 +9355,8 @@
           <w:numId w:val="40"/>
         </w:numPr>
         <w:spacing w:before="40" w:line="259" w:lineRule="auto"/>
-        <w:rPr>
-          <w:sz w:val="28"/>
-        </w:rPr>
-      </w:pPr>
-      <w:r>
-        <w:rPr>
-          <w:sz w:val="28"/>
-        </w:rPr>
+      </w:pPr>
+      <w:r>
         <w:t>Tangible Costs</w:t>
       </w:r>
     </w:p>
@@ -9246,7 +9370,14 @@
         <w:rPr>
           <w:sz w:val="24"/>
         </w:rPr>
-        <w:t xml:space="preserve">The system will be subscription-based. Students will have to subscribe per month or per year for their grade. This subscription fee will be invested in the content being taught as it will need to be renewed and improved from time to time. This means money will be spent also on education content and research. </w:t>
+        <w:t xml:space="preserve">The system will be subscription-based. Students will have to subscribe per month or per year for their grade. This subscription fee will be invested in the content being taught as it </w:t>
+      </w:r>
+      <w:r>
+        <w:rPr>
+          <w:sz w:val="24"/>
+        </w:rPr>
+        <w:lastRenderedPageBreak/>
+        <w:t xml:space="preserve">will need to be renewed and improved from time to time. This means money will be spent also on education content and research. </w:t>
       </w:r>
     </w:p>
     <w:p>
@@ -9270,15 +9401,8 @@
           <w:numId w:val="40"/>
         </w:numPr>
         <w:spacing w:before="40" w:line="259" w:lineRule="auto"/>
-        <w:rPr>
-          <w:sz w:val="28"/>
-        </w:rPr>
-      </w:pPr>
-      <w:r>
-        <w:rPr>
-          <w:sz w:val="28"/>
-        </w:rPr>
-        <w:lastRenderedPageBreak/>
+      </w:pPr>
+      <w:r>
         <w:t>Intangible Costs</w:t>
       </w:r>
     </w:p>
@@ -9333,284 +9457,174 @@
     <w:p>
       <w:pPr>
         <w:rPr>
-          <w:sz w:val="22"/>
-          <w:szCs w:val="22"/>
-        </w:rPr>
-      </w:pPr>
-      <w:r>
-        <w:rPr>
-          <w:sz w:val="22"/>
-          <w:szCs w:val="22"/>
-        </w:rPr>
-        <w:t xml:space="preserve">Operational feasibility </w:t>
-      </w:r>
-      <w:r>
-        <w:rPr>
-          <w:sz w:val="22"/>
-          <w:szCs w:val="22"/>
-        </w:rPr>
-        <w:t xml:space="preserve">measures how a proposed system solves the problem identified based on how it satisfies the requirements the software engineering team have gathered during the analysis phase. </w:t>
-      </w:r>
-      <w:r>
-        <w:rPr>
-          <w:sz w:val="22"/>
-          <w:szCs w:val="22"/>
-        </w:rPr>
-        <w:t xml:space="preserve">Operational feasibility is mainly concerned with the operation of the proposed system and those who will be using it. In this case, the system will be used by teachers, learners and parents. </w:t>
-      </w:r>
-    </w:p>
-    <w:p>
-      <w:pPr>
-        <w:rPr>
-          <w:sz w:val="22"/>
-          <w:szCs w:val="22"/>
-        </w:rPr>
-      </w:pPr>
-      <w:r>
-        <w:rPr>
-          <w:sz w:val="22"/>
-          <w:szCs w:val="22"/>
-        </w:rPr>
-        <w:t>Factors of influence include the following</w:t>
-      </w:r>
-    </w:p>
-    <w:p>
-      <w:pPr>
-        <w:pStyle w:val="ListParagraph"/>
-        <w:numPr>
-          <w:ilvl w:val="0"/>
-          <w:numId w:val="8"/>
-        </w:numPr>
-        <w:rPr>
-          <w:sz w:val="22"/>
-          <w:szCs w:val="22"/>
-        </w:rPr>
-      </w:pPr>
-      <w:r>
-        <w:rPr>
-          <w:sz w:val="22"/>
-          <w:szCs w:val="22"/>
-        </w:rPr>
-        <w:t>System usability for teachers and learners.</w:t>
-      </w:r>
-    </w:p>
-    <w:p>
-      <w:pPr>
-        <w:pStyle w:val="ListParagraph"/>
-        <w:numPr>
-          <w:ilvl w:val="0"/>
-          <w:numId w:val="8"/>
-        </w:numPr>
-        <w:rPr>
-          <w:sz w:val="22"/>
-          <w:szCs w:val="22"/>
-        </w:rPr>
-      </w:pPr>
-      <w:r>
-        <w:rPr>
-          <w:sz w:val="22"/>
-          <w:szCs w:val="22"/>
-        </w:rPr>
-        <w:t>System refinement on education quality.</w:t>
-      </w:r>
-    </w:p>
-    <w:p>
-      <w:pPr>
-        <w:pStyle w:val="ListParagraph"/>
-        <w:numPr>
-          <w:ilvl w:val="0"/>
-          <w:numId w:val="8"/>
-        </w:numPr>
-        <w:rPr>
-          <w:sz w:val="22"/>
-          <w:szCs w:val="22"/>
-        </w:rPr>
-      </w:pPr>
-      <w:r>
-        <w:rPr>
-          <w:sz w:val="22"/>
-          <w:szCs w:val="22"/>
-        </w:rPr>
-        <w:t>Time frame in which teachers use the system.</w:t>
-      </w:r>
-    </w:p>
-    <w:p>
-      <w:pPr>
-        <w:pStyle w:val="ListParagraph"/>
-        <w:numPr>
-          <w:ilvl w:val="0"/>
-          <w:numId w:val="8"/>
-        </w:numPr>
-        <w:rPr>
-          <w:sz w:val="22"/>
-          <w:szCs w:val="22"/>
-        </w:rPr>
-      </w:pPr>
-      <w:r>
-        <w:rPr>
-          <w:sz w:val="22"/>
-          <w:szCs w:val="22"/>
-        </w:rPr>
-        <w:t>Usefulness of data provided to the system by learners and teachers.</w:t>
-      </w:r>
-    </w:p>
-    <w:p>
-      <w:pPr>
-        <w:rPr>
-          <w:sz w:val="22"/>
-          <w:szCs w:val="22"/>
-        </w:rPr>
-      </w:pPr>
-      <w:r>
-        <w:rPr>
-          <w:sz w:val="22"/>
-          <w:szCs w:val="22"/>
-        </w:rPr>
-        <w:t xml:space="preserve">Our first greatest challenge that we first in system production is the amount of time it will take to gather information, for every subject, in all grades. However, South African education system groups grades in phases, based on the information we have collected, seventy-five percent of the work done in current grade is from previous grade. This affect the usability of the system in the sense that overlapping work will be hard to separate and grades will be hard to differentiate for the user. Our solution is to provide the same information for that subject, in that phase but in different grade levels. </w:t>
-      </w:r>
-      <w:r>
-        <w:rPr>
-          <w:sz w:val="22"/>
-          <w:szCs w:val="22"/>
-        </w:rPr>
-        <w:t>As such, the complexity of the system is increased and thus making it simpler takes priority.</w:t>
-      </w:r>
-    </w:p>
-    <w:p>
-      <w:pPr>
-        <w:rPr>
-          <w:sz w:val="22"/>
-          <w:szCs w:val="22"/>
-        </w:rPr>
-      </w:pPr>
-      <w:r>
-        <w:rPr>
-          <w:sz w:val="22"/>
-          <w:szCs w:val="22"/>
-        </w:rPr>
-        <w:t>We believe that learning is an interactive activity that requires full attention and accurate response from both sides. Which is why the system will be suitable enough to the work schedule of teachers, we limit what the teacher should do with the system to avoid them spending much time working on operating the system. By making it user friendly and limiting activities based on where the user is, learners will be able to use the system effectively without having the system distract them.</w:t>
-      </w:r>
-      <w:r>
-        <w:rPr>
-          <w:sz w:val="22"/>
-          <w:szCs w:val="22"/>
-        </w:rPr>
-        <w:t xml:space="preserve"> </w:t>
-      </w:r>
-      <w:r>
-        <w:rPr>
-          <w:sz w:val="22"/>
-          <w:szCs w:val="22"/>
-        </w:rPr>
-        <w:t>Thus,</w:t>
-      </w:r>
-      <w:r>
-        <w:rPr>
-          <w:sz w:val="22"/>
-          <w:szCs w:val="22"/>
-        </w:rPr>
-        <w:t xml:space="preserve"> if the system does not interfere with the traditional way but only enhances it, it will be easier to put it into use.</w:t>
-      </w:r>
-    </w:p>
-    <w:p>
-      <w:pPr>
-        <w:rPr>
-          <w:sz w:val="22"/>
-          <w:szCs w:val="22"/>
-        </w:rPr>
-      </w:pPr>
-      <w:r>
-        <w:rPr>
-          <w:sz w:val="22"/>
-          <w:szCs w:val="22"/>
-        </w:rPr>
-        <w:t>The system will be usable on any smart device like a smartphone or any desktop that is connected to the internet. This is a matter of economic feasibility. However, any system that runs on such devices is more likely to be embraced since many people have access to those devices. The general idea of a system that helps learners educationally and allows parents to be involved has a large customer base. Almost every family in South Africa has one or more children attending school. All this opens a wide variety of different users with different educational needs and the system is meant to solve just that.</w:t>
-      </w:r>
-      <w:r>
-        <w:rPr>
-          <w:sz w:val="22"/>
-          <w:szCs w:val="22"/>
-        </w:rPr>
-        <w:t xml:space="preserve"> Data processing is at the core of our functionality, to avoid the system being just a data </w:t>
-      </w:r>
-      <w:r>
-        <w:rPr>
-          <w:sz w:val="22"/>
-          <w:szCs w:val="22"/>
+          <w:sz w:val="32"/>
+          <w:szCs w:val="32"/>
+        </w:rPr>
+      </w:pPr>
+      <w:r>
+        <w:rPr>
+          <w:sz w:val="32"/>
+          <w:szCs w:val="32"/>
+        </w:rPr>
+        <w:t>Software Reliability.</w:t>
+      </w:r>
+    </w:p>
+    <w:p>
+      <w:pPr>
+        <w:rPr>
+          <w:sz w:val="22"/>
+          <w:szCs w:val="22"/>
+        </w:rPr>
+      </w:pPr>
+      <w:r>
+        <w:rPr>
+          <w:sz w:val="22"/>
+          <w:szCs w:val="22"/>
+        </w:rPr>
+        <w:t xml:space="preserve">With the government now implementing the e-class initiative in various schools across South Africa, many teachers and learners are becoming computer literate. This sets a perfect environment for our system to be put in place. The eradication of chalk boards in those schools means that everything is computer based, except for </w:t>
+      </w:r>
+      <w:r>
+        <w:rPr>
+          <w:sz w:val="22"/>
+          <w:szCs w:val="22"/>
+        </w:rPr>
+        <w:t>writing process which will always require a pen and a paper at some point. With unlimited internet access in those schools, the system will not hinder and or disturb the learning process. Should it happen however for the internet to be down, the system could still capture all the information using wireless connection method like Bluetooth. With tablets distributed in classes and not allowed to go out. It will be easier and cheaper to use Bluetooth connection in case the internet shuts down. This will ensure that learning is not slowed down by any factor or operational disturbance that might occur.</w:t>
+      </w:r>
+    </w:p>
+    <w:p>
+      <w:pPr>
+        <w:rPr>
+          <w:sz w:val="22"/>
+          <w:szCs w:val="22"/>
+        </w:rPr>
+      </w:pPr>
+    </w:p>
+    <w:p>
+      <w:pPr>
+        <w:rPr>
+          <w:sz w:val="32"/>
+          <w:szCs w:val="32"/>
+        </w:rPr>
+      </w:pPr>
+      <w:r>
+        <w:rPr>
+          <w:sz w:val="32"/>
+          <w:szCs w:val="32"/>
+        </w:rPr>
+        <w:t>Maintainability.</w:t>
+      </w:r>
+    </w:p>
+    <w:p>
+      <w:pPr>
+        <w:rPr>
+          <w:sz w:val="22"/>
+          <w:szCs w:val="22"/>
+        </w:rPr>
+      </w:pPr>
+      <w:r>
+        <w:rPr>
+          <w:sz w:val="22"/>
+          <w:szCs w:val="22"/>
+        </w:rPr>
+        <w:t>Our main goal is to teach children as early as grade R. Therefore, catering content for all learners from grade R to grade 12 is not the same. Even the teaching approaches differs for those grades. Which is why our system will be more interactive for learners and flexible enough to handle almost any action within a specific domain. We understand the curiosity of young minds; hence we should provide a system that is playful and easy to use for those minds. Our approach is to make the system more figurative for junior grades and make it more informative for senior grades upwards. Learners learn a lot quicker when they can see what they are learning about. Things like story telling should include drawings that are relevant to the text being read. If learners can learn objects quicker, it will be easier for them to learn to read and write. However, lot of teacher’s functionalities will be automated to save time in cla</w:t>
+      </w:r>
+      <w:r>
+        <w:rPr>
+          <w:sz w:val="22"/>
+          <w:szCs w:val="22"/>
+        </w:rPr>
+        <w:t>ss without compromising what needs</w:t>
+      </w:r>
+      <w:r>
+        <w:rPr>
+          <w:sz w:val="22"/>
+          <w:szCs w:val="22"/>
+        </w:rPr>
+        <w:t xml:space="preserve"> to be done. This will push the system to fit in into the work schedule of teachers and learners easier.</w:t>
+      </w:r>
+    </w:p>
+    <w:p>
+      <w:pPr>
+        <w:rPr>
+          <w:sz w:val="32"/>
+          <w:szCs w:val="32"/>
+        </w:rPr>
+      </w:pPr>
+      <w:r>
+        <w:rPr>
+          <w:sz w:val="32"/>
+          <w:szCs w:val="32"/>
         </w:rPr>
         <w:lastRenderedPageBreak/>
-        <w:t>presentation system, the system will rely more on the user input and mainly marks and discussion. This will help decide on areas where a learner is lacking or improving based on the criteria used to rate improvement on that subject.</w:t>
-      </w:r>
-    </w:p>
-    <w:p>
-      <w:pPr>
-        <w:rPr>
-          <w:sz w:val="22"/>
-          <w:szCs w:val="22"/>
-        </w:rPr>
-      </w:pPr>
-      <w:r>
-        <w:rPr>
-          <w:sz w:val="22"/>
-          <w:szCs w:val="22"/>
-        </w:rPr>
-        <w:t>Since the system core functionality is data oriented, the goal is to encourage users to add data</w:t>
-      </w:r>
-      <w:r>
-        <w:rPr>
-          <w:sz w:val="22"/>
-          <w:szCs w:val="22"/>
-        </w:rPr>
-        <w:t xml:space="preserve"> into the system, to encourage this, a learner whose marks are well and accurately tracked will have access to more functionality like career guidance and university application. The reason is that </w:t>
-      </w:r>
-      <w:r>
-        <w:rPr>
-          <w:sz w:val="22"/>
-          <w:szCs w:val="22"/>
-        </w:rPr>
-        <w:t>for</w:t>
-      </w:r>
-      <w:r>
-        <w:rPr>
-          <w:sz w:val="22"/>
-          <w:szCs w:val="22"/>
-        </w:rPr>
-        <w:t xml:space="preserve"> the system to help learners, like any teacher, learners will have to cooperate</w:t>
-      </w:r>
-      <w:r>
-        <w:rPr>
-          <w:sz w:val="22"/>
-          <w:szCs w:val="22"/>
-        </w:rPr>
-        <w:t xml:space="preserve"> and provide more academic information. The more information that learners provide to the, the more accurate</w:t>
-      </w:r>
-      <w:r>
-        <w:rPr>
-          <w:sz w:val="22"/>
-          <w:szCs w:val="22"/>
-        </w:rPr>
-        <w:t xml:space="preserve"> output</w:t>
-      </w:r>
-      <w:r>
-        <w:rPr>
-          <w:sz w:val="22"/>
-          <w:szCs w:val="22"/>
-        </w:rPr>
-        <w:t xml:space="preserve"> the system </w:t>
-      </w:r>
-      <w:r>
-        <w:rPr>
-          <w:sz w:val="22"/>
-          <w:szCs w:val="22"/>
-        </w:rPr>
-        <w:t>can</w:t>
-      </w:r>
-      <w:r>
-        <w:rPr>
-          <w:sz w:val="22"/>
-          <w:szCs w:val="22"/>
-        </w:rPr>
-        <w:t xml:space="preserve"> produce. </w:t>
+        <w:t>Affordability.</w:t>
+      </w:r>
+    </w:p>
+    <w:p>
+      <w:pPr>
+        <w:rPr>
+          <w:sz w:val="22"/>
+          <w:szCs w:val="22"/>
+        </w:rPr>
+      </w:pPr>
+      <w:r>
+        <w:rPr>
+          <w:sz w:val="22"/>
+          <w:szCs w:val="22"/>
+        </w:rPr>
+        <w:t>Our system is an educational system, not a school management system, however, such functionality is just an addition into the evolution of our system. By catering educational content, it is more like an online school accessible anywhere at any time. With more and more people connecting to the internet, our system can be accessible by all learners and teachers at a click of a button and free of charge. Our decision for making the system free is that the highest unemployment rate and poverty resides in previously disadvantaged areas. Which is why adding costs defeats the whole purpose of the system. Most households in South Africa have access to at least one smartphone. Which is the reason why our system is affordable by many South Africans.</w:t>
+      </w:r>
+    </w:p>
+    <w:p>
+      <w:pPr>
+        <w:rPr>
+          <w:sz w:val="32"/>
+          <w:szCs w:val="32"/>
+        </w:rPr>
+      </w:pPr>
+      <w:r>
+        <w:rPr>
+          <w:sz w:val="32"/>
+          <w:szCs w:val="32"/>
+        </w:rPr>
+        <w:t>Institutional Culture.</w:t>
+      </w:r>
+    </w:p>
+    <w:p>
+      <w:pPr>
+        <w:rPr>
+          <w:sz w:val="22"/>
+          <w:szCs w:val="22"/>
+        </w:rPr>
+      </w:pPr>
+      <w:r>
+        <w:rPr>
+          <w:sz w:val="22"/>
+          <w:szCs w:val="22"/>
+        </w:rPr>
+        <w:t>The system does not enforce standards and rules on how to run an institution, instead, it does not manage the institution, the system is meant to aid and amplify productivity in both teachers and learners. As such, the way the system operates depends on the person using it. However, a good and productive system should not go against the institution culture at any point if possible. This allows the users to adapt and accept the system easy. Hence our aim is not to change what teachers do. In one of the school we surveyed, most teachers felt uncomfortable about the idea of fully powered technology in class, some feel like it competes with what they do, however, there were those who believed that learners should have access to tutors and more communication with teachers more. Which is the reason our system is more learner oriented than teacher oriented. To avoid teachers and system competing against one another, the system must only assist teachers in class administrative work and communication. As for learners, the system allows them to schedule their work based on school rules and policies.</w:t>
+      </w:r>
+    </w:p>
+    <w:p>
+      <w:pPr>
+        <w:rPr>
+          <w:sz w:val="36"/>
+          <w:szCs w:val="36"/>
+        </w:rPr>
+      </w:pPr>
+    </w:p>
+    <w:p>
+      <w:pPr>
+        <w:rPr>
+          <w:sz w:val="36"/>
+          <w:szCs w:val="36"/>
+        </w:rPr>
+      </w:pPr>
+      <w:r>
+        <w:rPr>
+          <w:sz w:val="36"/>
+          <w:szCs w:val="36"/>
+        </w:rPr>
+        <w:t>Overall</w:t>
       </w:r>
     </w:p>
     <w:p>
@@ -9621,6 +9635,27 @@
           <w:szCs w:val="56"/>
         </w:rPr>
       </w:pPr>
+      <w:r>
+        <w:rPr>
+          <w:sz w:val="22"/>
+          <w:szCs w:val="22"/>
+        </w:rPr>
+        <w:t xml:space="preserve">Though the system contains educational content to help learners with their problems, data is key in helping the system assist learners efficiently. A system that is like a personal educational mentor is priceless for learners. The system will encourage learners to input their marks for each class and home activity </w:t>
+      </w:r>
+      <w:r>
+        <w:rPr>
+          <w:sz w:val="22"/>
+          <w:szCs w:val="22"/>
+        </w:rPr>
+        <w:t>to aid the system to help learners better. However, such data is also priceless for teachers who do not have time to collect class and home tasks to evaluate the progress of their learners. By providing such, teachers will ensure that learners do this all the time since it will also help them learn more about the progress of their learners.</w:t>
+      </w:r>
+      <w:r>
+        <w:rPr>
+          <w:sz w:val="22"/>
+          <w:szCs w:val="22"/>
+        </w:rPr>
+        <w:t xml:space="preserve"> </w:t>
+      </w:r>
     </w:p>
     <w:p>
       <w:pPr>
@@ -9657,68 +9692,38 @@
           <w:szCs w:val="56"/>
         </w:rPr>
       </w:pPr>
-    </w:p>
-    <w:p>
-      <w:pPr>
+      <w:r>
         <w:rPr>
           <w:b/>
           <w:sz w:val="56"/>
           <w:szCs w:val="56"/>
         </w:rPr>
-      </w:pPr>
-    </w:p>
-    <w:p>
-      <w:pPr>
+        <w:t>4.</w:t>
+      </w:r>
+      <w:r>
         <w:rPr>
           <w:b/>
           <w:sz w:val="56"/>
           <w:szCs w:val="56"/>
         </w:rPr>
-      </w:pPr>
-    </w:p>
-    <w:p>
-      <w:pPr>
-        <w:rPr>
-          <w:b/>
-          <w:sz w:val="56"/>
-          <w:szCs w:val="56"/>
-        </w:rPr>
-      </w:pPr>
-    </w:p>
-    <w:p>
-      <w:pPr>
-        <w:rPr>
-          <w:b/>
-          <w:sz w:val="56"/>
-          <w:szCs w:val="56"/>
-        </w:rPr>
-      </w:pPr>
-    </w:p>
-    <w:p>
-      <w:pPr>
-        <w:rPr>
-          <w:b/>
-          <w:sz w:val="56"/>
-          <w:szCs w:val="56"/>
-        </w:rPr>
-      </w:pPr>
-      <w:r>
-        <w:rPr>
-          <w:b/>
-          <w:sz w:val="56"/>
-          <w:szCs w:val="56"/>
-        </w:rPr>
-        <w:lastRenderedPageBreak/>
-        <w:t>4.</w:t>
-      </w:r>
-      <w:r>
-        <w:rPr>
-          <w:b/>
-          <w:sz w:val="56"/>
-          <w:szCs w:val="56"/>
-        </w:rPr>
         <w:t>IDENTIFICATION OF USE CASE &amp; USE CASE DIAGRAMS</w:t>
       </w:r>
+    </w:p>
+    <w:p>
+      <w:pPr>
+        <w:rPr>
+          <w:sz w:val="32"/>
+          <w:szCs w:val="32"/>
+        </w:rPr>
+      </w:pPr>
+    </w:p>
+    <w:p>
+      <w:pPr>
+        <w:rPr>
+          <w:sz w:val="32"/>
+          <w:szCs w:val="32"/>
+        </w:rPr>
+      </w:pPr>
     </w:p>
     <w:p>
       <w:pPr>
@@ -9771,7 +9776,7 @@
                     <pic:cNvPicPr/>
                   </pic:nvPicPr>
                   <pic:blipFill>
-                    <a:blip r:embed="rId9">
+                    <a:blip r:embed="rId14">
                       <a:extLst>
                         <a:ext uri="{28A0092B-C50C-407E-A947-70E740481C1C}">
                           <a14:useLocalDpi xmlns:a14="http://schemas.microsoft.com/office/drawing/2010/main" val="0"/>
@@ -9916,7 +9921,7 @@
                     <pic:cNvPicPr/>
                   </pic:nvPicPr>
                   <pic:blipFill>
-                    <a:blip r:embed="rId10">
+                    <a:blip r:embed="rId15">
                       <a:extLst>
                         <a:ext uri="{28A0092B-C50C-407E-A947-70E740481C1C}">
                           <a14:useLocalDpi xmlns:a14="http://schemas.microsoft.com/office/drawing/2010/main" val="0"/>
@@ -9989,7 +9994,6 @@
           <w:sz w:val="32"/>
           <w:szCs w:val="32"/>
         </w:rPr>
-        <w:lastRenderedPageBreak/>
         <w:t>4</w:t>
       </w:r>
       <w:r>
@@ -10021,6 +10025,7 @@
           <w:sz w:val="22"/>
           <w:szCs w:val="22"/>
         </w:rPr>
+        <w:lastRenderedPageBreak/>
         <w:drawing>
           <wp:inline distT="0" distB="0" distL="0" distR="0">
             <wp:extent cx="6202045" cy="7514918"/>
@@ -10037,7 +10042,7 @@
                     <pic:cNvPicPr/>
                   </pic:nvPicPr>
                   <pic:blipFill>
-                    <a:blip r:embed="rId11">
+                    <a:blip r:embed="rId16">
                       <a:extLst>
                         <a:ext uri="{28A0092B-C50C-407E-A947-70E740481C1C}">
                           <a14:useLocalDpi xmlns:a14="http://schemas.microsoft.com/office/drawing/2010/main" val="0"/>
@@ -10149,7 +10154,7 @@
                     <pic:cNvPicPr/>
                   </pic:nvPicPr>
                   <pic:blipFill>
-                    <a:blip r:embed="rId12">
+                    <a:blip r:embed="rId17">
                       <a:extLst>
                         <a:ext uri="{28A0092B-C50C-407E-A947-70E740481C1C}">
                           <a14:useLocalDpi xmlns:a14="http://schemas.microsoft.com/office/drawing/2010/main" val="0"/>
@@ -10234,6 +10239,7 @@
           <w:sz w:val="32"/>
           <w:szCs w:val="32"/>
         </w:rPr>
+        <w:lastRenderedPageBreak/>
         <w:t>4</w:t>
       </w:r>
       <w:r>
@@ -10288,7 +10294,7 @@
                     <pic:cNvPicPr/>
                   </pic:nvPicPr>
                   <pic:blipFill>
-                    <a:blip r:embed="rId13">
+                    <a:blip r:embed="rId18">
                       <a:extLst>
                         <a:ext uri="{28A0092B-C50C-407E-A947-70E740481C1C}">
                           <a14:useLocalDpi xmlns:a14="http://schemas.microsoft.com/office/drawing/2010/main" val="0"/>
@@ -10372,6 +10378,7 @@
           <w:sz w:val="32"/>
           <w:szCs w:val="32"/>
         </w:rPr>
+        <w:lastRenderedPageBreak/>
         <w:t>4</w:t>
       </w:r>
       <w:r>
@@ -10426,7 +10433,7 @@
                     <pic:cNvPicPr/>
                   </pic:nvPicPr>
                   <pic:blipFill>
-                    <a:blip r:embed="rId14">
+                    <a:blip r:embed="rId19">
                       <a:extLst>
                         <a:ext uri="{28A0092B-C50C-407E-A947-70E740481C1C}">
                           <a14:useLocalDpi xmlns:a14="http://schemas.microsoft.com/office/drawing/2010/main" val="0"/>
@@ -10528,6 +10535,7 @@
           <w:sz w:val="32"/>
           <w:szCs w:val="32"/>
         </w:rPr>
+        <w:lastRenderedPageBreak/>
         <w:t>4</w:t>
       </w:r>
       <w:r>
@@ -10575,7 +10583,7 @@
                     <pic:cNvPicPr/>
                   </pic:nvPicPr>
                   <pic:blipFill>
-                    <a:blip r:embed="rId15">
+                    <a:blip r:embed="rId20">
                       <a:extLst>
                         <a:ext uri="{28A0092B-C50C-407E-A947-70E740481C1C}">
                           <a14:useLocalDpi xmlns:a14="http://schemas.microsoft.com/office/drawing/2010/main" val="0"/>
@@ -10720,7 +10728,7 @@
                     <pic:cNvPicPr/>
                   </pic:nvPicPr>
                   <pic:blipFill>
-                    <a:blip r:embed="rId16">
+                    <a:blip r:embed="rId21">
                       <a:extLst>
                         <a:ext uri="{28A0092B-C50C-407E-A947-70E740481C1C}">
                           <a14:useLocalDpi xmlns:a14="http://schemas.microsoft.com/office/drawing/2010/main" val="0"/>
@@ -10803,6 +10811,7 @@
           <w:sz w:val="32"/>
           <w:szCs w:val="32"/>
         </w:rPr>
+        <w:lastRenderedPageBreak/>
         <w:t>4</w:t>
       </w:r>
       <w:r>
@@ -10850,7 +10859,7 @@
                     <pic:cNvPicPr/>
                   </pic:nvPicPr>
                   <pic:blipFill>
-                    <a:blip r:embed="rId17">
+                    <a:blip r:embed="rId22">
                       <a:extLst>
                         <a:ext uri="{28A0092B-C50C-407E-A947-70E740481C1C}">
                           <a14:useLocalDpi xmlns:a14="http://schemas.microsoft.com/office/drawing/2010/main" val="0"/>
@@ -10925,6 +10934,7 @@
           <w:sz w:val="32"/>
           <w:szCs w:val="32"/>
         </w:rPr>
+        <w:lastRenderedPageBreak/>
         <w:t>4</w:t>
       </w:r>
       <w:r>
@@ -10972,7 +10982,7 @@
                     <pic:cNvPicPr/>
                   </pic:nvPicPr>
                   <pic:blipFill>
-                    <a:blip r:embed="rId18">
+                    <a:blip r:embed="rId23">
                       <a:extLst>
                         <a:ext uri="{28A0092B-C50C-407E-A947-70E740481C1C}">
                           <a14:useLocalDpi xmlns:a14="http://schemas.microsoft.com/office/drawing/2010/main" val="0"/>
@@ -11040,11 +11050,22 @@
           <w:szCs w:val="56"/>
         </w:rPr>
       </w:pPr>
-      <w:r>
+    </w:p>
+    <w:p>
+      <w:pPr>
         <w:rPr>
           <w:sz w:val="56"/>
           <w:szCs w:val="56"/>
         </w:rPr>
+      </w:pPr>
+      <w:bookmarkStart w:id="0" w:name="_GoBack"/>
+      <w:bookmarkEnd w:id="0"/>
+      <w:r>
+        <w:rPr>
+          <w:sz w:val="56"/>
+          <w:szCs w:val="56"/>
+        </w:rPr>
+        <w:lastRenderedPageBreak/>
         <w:t>5. Use Case Description</w:t>
       </w:r>
     </w:p>
@@ -11062,7 +11083,6 @@
           <w:sz w:val="22"/>
           <w:szCs w:val="22"/>
         </w:rPr>
-        <w:lastRenderedPageBreak/>
         <w:t>5.1.1 Class Management Subsystem.</w:t>
       </w:r>
     </w:p>
@@ -11648,8 +11668,6 @@
         </w:rPr>
         <w:t>Teacher goes to add learners option.</w:t>
       </w:r>
-      <w:bookmarkStart w:id="0" w:name="_GoBack"/>
-      <w:bookmarkEnd w:id="0"/>
     </w:p>
     <w:p>
       <w:pPr>
@@ -11723,6 +11741,7 @@
           <w:sz w:val="22"/>
           <w:szCs w:val="22"/>
         </w:rPr>
+        <w:lastRenderedPageBreak/>
         <w:t>Use Case: Add participating teachers.</w:t>
       </w:r>
     </w:p>
@@ -11783,7 +11802,6 @@
           <w:sz w:val="22"/>
           <w:szCs w:val="22"/>
         </w:rPr>
-        <w:lastRenderedPageBreak/>
         <w:t>Teacher selects other teachers to add to class.</w:t>
       </w:r>
     </w:p>
@@ -12372,6 +12390,7 @@
           <w:sz w:val="22"/>
           <w:szCs w:val="22"/>
         </w:rPr>
+        <w:lastRenderedPageBreak/>
         <w:t>Use Case: View Notifications.</w:t>
       </w:r>
     </w:p>
@@ -12412,7 +12431,6 @@
           <w:sz w:val="22"/>
           <w:szCs w:val="22"/>
         </w:rPr>
-        <w:lastRenderedPageBreak/>
         <w:t>Parent views the teacher notifications.</w:t>
       </w:r>
     </w:p>
@@ -13008,6 +13026,7 @@
           <w:sz w:val="22"/>
           <w:szCs w:val="22"/>
         </w:rPr>
+        <w:lastRenderedPageBreak/>
         <w:t>Use Case: Make Comments.</w:t>
       </w:r>
     </w:p>
@@ -13048,7 +13067,6 @@
           <w:sz w:val="22"/>
           <w:szCs w:val="22"/>
         </w:rPr>
-        <w:lastRenderedPageBreak/>
         <w:t>Learner views points made by other learners.</w:t>
       </w:r>
     </w:p>
@@ -13654,6 +13672,7 @@
           <w:sz w:val="22"/>
           <w:szCs w:val="22"/>
         </w:rPr>
+        <w:lastRenderedPageBreak/>
         <w:t>Teacher goes to learners’ page.</w:t>
       </w:r>
     </w:p>
@@ -13694,7 +13713,6 @@
           <w:sz w:val="22"/>
           <w:szCs w:val="22"/>
         </w:rPr>
-        <w:lastRenderedPageBreak/>
         <w:t>Teacher select a mark record to modify.</w:t>
       </w:r>
     </w:p>
@@ -14156,8 +14174,8 @@
       </w:pPr>
     </w:p>
     <w:sectPr>
-      <w:headerReference w:type="default" r:id="rId19"/>
-      <w:footerReference w:type="default" r:id="rId20"/>
+      <w:headerReference w:type="default" r:id="rId24"/>
+      <w:footerReference w:type="default" r:id="rId25"/>
       <w:pgSz w:w="11906" w:h="16838"/>
       <w:pgMar w:top="1440" w:right="1440" w:bottom="1440" w:left="1440" w:header="708" w:footer="1152" w:gutter="0"/>
       <w:pgBorders w:display="notFirstPage" w:offsetFrom="page">
@@ -14721,7 +14739,7 @@
                               <w:noProof/>
                               <w:color w:val="FFFFFF" w:themeColor="background1"/>
                             </w:rPr>
-                            <w:t>18</w:t>
+                            <w:t>26</w:t>
                           </w:r>
                           <w:r>
                             <w:rPr>
@@ -14775,7 +14793,7 @@
                         <w:noProof/>
                         <w:color w:val="FFFFFF" w:themeColor="background1"/>
                       </w:rPr>
-                      <w:t>18</w:t>
+                      <w:t>26</w:t>
                     </w:r>
                     <w:r>
                       <w:rPr>
@@ -19807,6 +19825,29 @@
       </w:tblBorders>
     </w:tblPr>
   </w:style>
+  <w:style w:type="character" w:styleId="Hyperlink">
+    <w:name w:val="Hyperlink"/>
+    <w:basedOn w:val="DefaultParagraphFont"/>
+    <w:uiPriority w:val="99"/>
+    <w:unhideWhenUsed/>
+    <w:rsid w:val="00C57FE6"/>
+    <w:rPr>
+      <w:color w:val="0563C1" w:themeColor="hyperlink"/>
+      <w:u w:val="single"/>
+    </w:rPr>
+  </w:style>
+  <w:style w:type="character" w:styleId="UnresolvedMention">
+    <w:name w:val="Unresolved Mention"/>
+    <w:basedOn w:val="DefaultParagraphFont"/>
+    <w:uiPriority w:val="99"/>
+    <w:semiHidden/>
+    <w:unhideWhenUsed/>
+    <w:rsid w:val="00C57FE6"/>
+    <w:rPr>
+      <w:color w:val="808080"/>
+      <w:shd w:val="clear" w:color="auto" w:fill="E6E6E6"/>
+    </w:rPr>
+  </w:style>
 </w:styles>
 </file>
 

</xml_diff>